<commit_message>
Create empty view for tree settings
</commit_message>
<xml_diff>
--- a/MyRoots/Documents/Wymagania.docx
+++ b/MyRoots/Documents/Wymagania.docx
@@ -36,7 +36,7 @@
           <w:sz w:val="22"/>
           <w:shd w:fill="auto" w:val="clear"/>
         </w:rPr>
-        <w:t xml:space="preserve">żliwia stworzenie drzewa rodowego.</w:t>
+        <w:t xml:space="preserve">żliwia stworzenie drzewa rodowego do pra pra dziadka.</w:t>
       </w:r>
     </w:p>
     <w:p>
@@ -288,7 +288,7 @@
           <w:sz w:val="22"/>
           <w:shd w:fill="auto" w:val="clear"/>
         </w:rPr>
-        <w:t xml:space="preserve">łonka rodziny Imie, Nazwisko, Data urodzenia, Data śmierci, Miejsce urodzenia, opis, zdjecie.</w:t>
+        <w:t xml:space="preserve">łonka rodziny wymagane Imie, Nazwisko, Data urodzenia, Data śmierci, Miejsce urodzenia, opis, zdjecie.</w:t>
       </w:r>
     </w:p>
     <w:p>

</xml_diff>